<commit_message>
se silencia mensajes muy grandes
</commit_message>
<xml_diff>
--- a/Informe.docx
+++ b/Informe.docx
@@ -54,8 +54,32 @@
       <w:pPr>
         <w:pStyle w:val="Normal"/>
         <w:rPr>
+          <w:sz w:val="24"/>
+          <w:sz w:val="24"/>
+          <w:szCs w:val="24"/>
+          <w:rFonts w:ascii="Calibri" w:hAnsi="Calibri" w:eastAsia="Calibri" w:cs="" w:asciiTheme="minorHAnsi" w:cstheme="minorBidi" w:eastAsiaTheme="minorHAnsi" w:hAnsiTheme="minorHAnsi"/>
+          <w:color w:val="00000A"/>
+          <w:lang w:val="en-US" w:eastAsia="en-US" w:bidi="ar-SA"/>
+        </w:rPr>
+      </w:pPr>
+      <w:r>
+        <w:rPr>
           <w:lang w:val="en-US"/>
         </w:rPr>
+      </w:r>
+      <w:r/>
+    </w:p>
+    <w:p>
+      <w:pPr>
+        <w:pStyle w:val="Normal"/>
+        <w:rPr>
+          <w:sz w:val="24"/>
+          <w:sz w:val="24"/>
+          <w:szCs w:val="24"/>
+          <w:rFonts w:ascii="Calibri" w:hAnsi="Calibri" w:eastAsia="Calibri" w:cs="" w:asciiTheme="minorHAnsi" w:cstheme="minorBidi" w:eastAsiaTheme="minorHAnsi" w:hAnsiTheme="minorHAnsi"/>
+          <w:color w:val="00000A"/>
+          <w:lang w:val="en-US" w:eastAsia="en-US" w:bidi="ar-SA"/>
+        </w:rPr>
       </w:pPr>
       <w:r>
         <w:rPr>
@@ -68,21 +92,12 @@
       <w:pPr>
         <w:pStyle w:val="Normal"/>
         <w:rPr>
-          <w:lang w:val="en-US"/>
-        </w:rPr>
-      </w:pPr>
-      <w:r>
-        <w:rPr>
-          <w:lang w:val="en-US"/>
-        </w:rPr>
-      </w:r>
-      <w:r/>
-    </w:p>
-    <w:p>
-      <w:pPr>
-        <w:pStyle w:val="Normal"/>
-        <w:rPr>
-          <w:lang w:val="en-US"/>
+          <w:sz w:val="24"/>
+          <w:sz w:val="24"/>
+          <w:szCs w:val="24"/>
+          <w:rFonts w:ascii="Calibri" w:hAnsi="Calibri" w:eastAsia="Calibri" w:cs="" w:asciiTheme="minorHAnsi" w:cstheme="minorBidi" w:eastAsiaTheme="minorHAnsi" w:hAnsiTheme="minorHAnsi"/>
+          <w:color w:val="00000A"/>
+          <w:lang w:val="en-US" w:eastAsia="en-US" w:bidi="ar-SA"/>
         </w:rPr>
       </w:pPr>
       <w:r>
@@ -486,6 +501,7 @@
           <w:rPr>
             <w:webHidden/>
             <w:rStyle w:val="IndexLink"/>
+            <w:vanish w:val="false"/>
             <w:lang w:val="es-ES"/>
           </w:rPr>
           <w:t>Índice</w:t>
@@ -537,6 +553,7 @@
           <w:rPr>
             <w:webHidden/>
             <w:rStyle w:val="IndexLink"/>
+            <w:vanish w:val="false"/>
             <w:lang w:val="es-ES"/>
           </w:rPr>
           <w:t>Descripción detallada de los protocolos y aplicaciones desarrolladas</w:t>
@@ -588,6 +605,7 @@
           <w:rPr>
             <w:webHidden/>
             <w:rStyle w:val="IndexLink"/>
+            <w:vanish w:val="false"/>
             <w:lang w:val="es-ES"/>
           </w:rPr>
           <w:t>Problemas encontrados durante el diseño y la implementación</w:t>
@@ -639,6 +657,7 @@
           <w:rPr>
             <w:webHidden/>
             <w:rStyle w:val="IndexLink"/>
+            <w:vanish w:val="false"/>
             <w:lang w:val="es-ES"/>
           </w:rPr>
           <w:t>Limitaciones de la aplicación</w:t>
@@ -690,6 +709,7 @@
           <w:rPr>
             <w:webHidden/>
             <w:rStyle w:val="IndexLink"/>
+            <w:vanish w:val="false"/>
             <w:lang w:val="es-ES"/>
           </w:rPr>
           <w:t>Posibles extensiones</w:t>
@@ -741,6 +761,7 @@
           <w:rPr>
             <w:webHidden/>
             <w:rStyle w:val="IndexLink"/>
+            <w:vanish w:val="false"/>
             <w:lang w:val="es-ES"/>
           </w:rPr>
           <w:t>Conclusiones</w:t>
@@ -792,6 +813,7 @@
           <w:rPr>
             <w:webHidden/>
             <w:rStyle w:val="IndexLink"/>
+            <w:vanish w:val="false"/>
             <w:lang w:val="es-ES"/>
           </w:rPr>
           <w:t>Ejemplos de prueba</w:t>
@@ -843,6 +865,7 @@
           <w:rPr>
             <w:webHidden/>
             <w:rStyle w:val="IndexLink"/>
+            <w:vanish w:val="false"/>
             <w:lang w:val="es-ES"/>
           </w:rPr>
           <w:t>Guía de instalación detallada y precisa.  No es necesario desarrollar un programa instalador.</w:t>
@@ -894,6 +917,7 @@
           <w:rPr>
             <w:webHidden/>
             <w:rStyle w:val="IndexLink"/>
+            <w:vanish w:val="false"/>
             <w:lang w:val="es-ES"/>
           </w:rPr>
           <w:t>Instrucciones para la configuración.</w:t>
@@ -945,6 +969,7 @@
           <w:rPr>
             <w:webHidden/>
             <w:rStyle w:val="IndexLink"/>
+            <w:vanish w:val="false"/>
             <w:lang w:val="es-ES"/>
           </w:rPr>
           <w:t>Ejemplos de configuración y monitoreo.</w:t>
@@ -996,6 +1021,7 @@
           <w:rPr>
             <w:webHidden/>
             <w:rStyle w:val="IndexLink"/>
+            <w:vanish w:val="false"/>
             <w:lang w:val="es-ES"/>
           </w:rPr>
           <w:t>Documento de diseño del proyecto (que ayuden a entender la arquitectura de la aplicación)</w:t>
@@ -1039,7 +1065,12 @@
       <w:pPr>
         <w:pStyle w:val="Normal"/>
         <w:rPr>
-          <w:lang w:val="es-ES"/>
+          <w:sz w:val="24"/>
+          <w:sz w:val="24"/>
+          <w:szCs w:val="24"/>
+          <w:rFonts w:ascii="Calibri" w:hAnsi="Calibri" w:eastAsia="Calibri" w:cs="" w:asciiTheme="minorHAnsi" w:cstheme="minorBidi" w:eastAsiaTheme="minorHAnsi" w:hAnsiTheme="minorHAnsi"/>
+          <w:color w:val="00000A"/>
+          <w:lang w:val="es-ES" w:eastAsia="en-US" w:bidi="ar-SA"/>
         </w:rPr>
       </w:pPr>
       <w:r>
@@ -1058,7 +1089,10 @@
         <w:rPr>
           <w:sz w:val="44"/>
           <w:sz w:val="44"/>
-          <w:lang w:val="es-ES"/>
+          <w:szCs w:val="24"/>
+          <w:rFonts w:ascii="Calibri" w:hAnsi="Calibri" w:eastAsia="Calibri" w:cs="" w:asciiTheme="minorHAnsi" w:cstheme="minorBidi" w:eastAsiaTheme="minorHAnsi" w:hAnsiTheme="minorHAnsi"/>
+          <w:color w:val="00000A"/>
+          <w:lang w:val="es-ES" w:eastAsia="en-US" w:bidi="ar-SA"/>
         </w:rPr>
       </w:pPr>
       <w:r>
@@ -1148,7 +1182,9 @@
           <w:sz w:val="21"/>
           <w:sz w:val="21"/>
           <w:szCs w:val="21"/>
-          <w:lang w:val="es-ES"/>
+          <w:rFonts w:ascii="Calibri" w:hAnsi="Calibri" w:eastAsia="Calibri" w:cs="" w:asciiTheme="minorHAnsi" w:cstheme="minorBidi" w:eastAsiaTheme="minorHAnsi" w:hAnsiTheme="minorHAnsi"/>
+          <w:color w:val="00000A"/>
+          <w:lang w:val="es-ES" w:eastAsia="en-US" w:bidi="ar-SA"/>
         </w:rPr>
       </w:pPr>
       <w:r>
@@ -1196,26 +1232,29 @@
     <w:p>
       <w:pPr>
         <w:pStyle w:val="PreformattedText"/>
-        <w:shd w:val="clear" w:color="auto" w:themeColor="" w:themeTint="" w:themeShade="" w:fill="FFFFFF" w:themeFill="" w:themeFillTint="" w:themeFillShade=""/>
+        <w:shd w:val="clear" w:color="auto" w:themeColor="" w:themeTint="0" w:themeShade="0" w:fill="FFFFFF" w:themeFill="" w:themeFillTint="0" w:themeFillShade="0"/>
+        <w:rPr>
+          <w:sz w:val="24"/>
+          <w:sz w:val="24"/>
+          <w:szCs w:val="24"/>
+          <w:rFonts w:ascii="Source Code Pro" w:hAnsi="Source Code Pro" w:eastAsia="Calibri" w:cs=""/>
+          <w:color w:val="000000"/>
+          <w:lang w:val="es-ES" w:eastAsia="en-US" w:bidi="ar-SA"/>
+        </w:rPr>
+      </w:pPr>
+      <w:r>
         <w:rPr>
           <w:rFonts w:ascii="Source Code Pro" w:hAnsi="Source Code Pro"/>
           <w:color w:val="000000"/>
           <w:lang w:val="es-ES"/>
         </w:rPr>
-      </w:pPr>
-      <w:r>
-        <w:rPr>
-          <w:rFonts w:ascii="Source Code Pro" w:hAnsi="Source Code Pro"/>
-          <w:color w:val="000000"/>
-          <w:lang w:val="es-ES"/>
-        </w:rPr>
       </w:r>
       <w:r/>
     </w:p>
     <w:p>
       <w:pPr>
         <w:pStyle w:val="PreformattedText"/>
-        <w:shd w:val="clear" w:color="auto" w:themeColor="" w:themeTint="" w:themeShade="" w:fill="FFFFFF" w:themeFill="" w:themeFillTint="" w:themeFillShade=""/>
+        <w:shd w:val="clear" w:color="auto" w:themeColor="" w:themeTint="0" w:themeShade="0" w:fill="FFFFFF" w:themeFill="" w:themeFillTint="0" w:themeFillShade="0"/>
         <w:rPr>
           <w:rFonts w:ascii="Source Code Pro" w:hAnsi="Source Code Pro"/>
           <w:color w:val="000000"/>
@@ -1238,7 +1277,7 @@
     <w:p>
       <w:pPr>
         <w:pStyle w:val="PreformattedText"/>
-        <w:shd w:val="clear" w:color="auto" w:themeColor="" w:themeTint="" w:themeShade="" w:fill="FFFFFF" w:themeFill="" w:themeFillTint="" w:themeFillShade=""/>
+        <w:shd w:val="clear" w:color="auto" w:themeColor="" w:themeTint="0" w:themeShade="0" w:fill="FFFFFF" w:themeFill="" w:themeFillTint="0" w:themeFillShade="0"/>
         <w:rPr>
           <w:rFonts w:ascii="Source Code Pro" w:hAnsi="Source Code Pro"/>
           <w:color w:val="000000"/>
@@ -1258,7 +1297,7 @@
     <w:p>
       <w:pPr>
         <w:pStyle w:val="PreformattedText"/>
-        <w:shd w:val="clear" w:color="auto" w:themeColor="" w:themeTint="" w:themeShade="" w:fill="FFFFFF" w:themeFill="" w:themeFillTint="" w:themeFillShade=""/>
+        <w:shd w:val="clear" w:color="auto" w:themeColor="" w:themeTint="0" w:themeShade="0" w:fill="FFFFFF" w:themeFill="" w:themeFillTint="0" w:themeFillShade="0"/>
         <w:rPr>
           <w:rFonts w:ascii="Source Code Pro" w:hAnsi="Source Code Pro"/>
           <w:color w:val="000000"/>
@@ -1279,7 +1318,7 @@
     <w:p>
       <w:pPr>
         <w:pStyle w:val="PreformattedText"/>
-        <w:shd w:val="clear" w:color="auto" w:themeColor="" w:themeTint="" w:themeShade="" w:fill="FFFFFF" w:themeFill="" w:themeFillTint="" w:themeFillShade=""/>
+        <w:shd w:val="clear" w:color="auto" w:themeColor="" w:themeTint="0" w:themeShade="0" w:fill="FFFFFF" w:themeFill="" w:themeFillTint="0" w:themeFillShade="0"/>
         <w:rPr>
           <w:rFonts w:ascii="Source Code Pro" w:hAnsi="Source Code Pro"/>
           <w:color w:val="000000"/>
@@ -1300,7 +1339,7 @@
     <w:p>
       <w:pPr>
         <w:pStyle w:val="PreformattedText"/>
-        <w:shd w:val="clear" w:color="auto" w:themeColor="" w:themeTint="" w:themeShade="" w:fill="FFFFFF" w:themeFill="" w:themeFillTint="" w:themeFillShade=""/>
+        <w:shd w:val="clear" w:color="auto" w:themeColor="" w:themeTint="0" w:themeShade="0" w:fill="FFFFFF" w:themeFill="" w:themeFillTint="0" w:themeFillShade="0"/>
         <w:rPr>
           <w:rFonts w:ascii="Source Code Pro" w:hAnsi="Source Code Pro"/>
           <w:color w:val="000000"/>
@@ -1323,7 +1362,7 @@
     <w:p>
       <w:pPr>
         <w:pStyle w:val="PreformattedText"/>
-        <w:shd w:val="clear" w:color="auto" w:themeColor="" w:themeTint="" w:themeShade="" w:fill="FFFFFF" w:themeFill="" w:themeFillTint="" w:themeFillShade=""/>
+        <w:shd w:val="clear" w:color="auto" w:themeColor="" w:themeTint="0" w:themeShade="0" w:fill="FFFFFF" w:themeFill="" w:themeFillTint="0" w:themeFillShade="0"/>
         <w:rPr>
           <w:rFonts w:ascii="Source Code Pro" w:hAnsi="Source Code Pro"/>
           <w:color w:val="000000"/>
@@ -1344,7 +1383,7 @@
     <w:p>
       <w:pPr>
         <w:pStyle w:val="PreformattedText"/>
-        <w:shd w:val="clear" w:color="auto" w:themeColor="" w:themeTint="" w:themeShade="" w:fill="FFFFFF" w:themeFill="" w:themeFillTint="" w:themeFillShade=""/>
+        <w:shd w:val="clear" w:color="auto" w:themeColor="" w:themeTint="0" w:themeShade="0" w:fill="FFFFFF" w:themeFill="" w:themeFillTint="0" w:themeFillShade="0"/>
         <w:rPr>
           <w:rFonts w:ascii="Source Code Pro" w:hAnsi="Source Code Pro"/>
           <w:color w:val="000000"/>
@@ -1366,7 +1405,7 @@
     <w:p>
       <w:pPr>
         <w:pStyle w:val="PreformattedText"/>
-        <w:shd w:val="clear" w:color="auto" w:themeColor="" w:themeTint="" w:themeShade="" w:fill="FFFFFF" w:themeFill="" w:themeFillTint="" w:themeFillShade=""/>
+        <w:shd w:val="clear" w:color="auto" w:themeColor="" w:themeTint="0" w:themeShade="0" w:fill="FFFFFF" w:themeFill="" w:themeFillTint="0" w:themeFillShade="0"/>
         <w:rPr>
           <w:rFonts w:ascii="Source Code Pro" w:hAnsi="Source Code Pro"/>
           <w:color w:val="000000"/>
@@ -1388,7 +1427,7 @@
     <w:p>
       <w:pPr>
         <w:pStyle w:val="PreformattedText"/>
-        <w:shd w:val="clear" w:color="auto" w:themeColor="" w:themeTint="" w:themeShade="" w:fill="FFFFFF" w:themeFill="" w:themeFillTint="" w:themeFillShade=""/>
+        <w:shd w:val="clear" w:color="auto" w:themeColor="" w:themeTint="0" w:themeShade="0" w:fill="FFFFFF" w:themeFill="" w:themeFillTint="0" w:themeFillShade="0"/>
         <w:rPr>
           <w:rFonts w:ascii="Source Code Pro" w:hAnsi="Source Code Pro"/>
           <w:color w:val="000000"/>
@@ -1410,7 +1449,7 @@
     <w:p>
       <w:pPr>
         <w:pStyle w:val="PreformattedText"/>
-        <w:shd w:val="clear" w:color="auto" w:themeColor="" w:themeTint="" w:themeShade="" w:fill="FFFFFF" w:themeFill="" w:themeFillTint="" w:themeFillShade=""/>
+        <w:shd w:val="clear" w:color="auto" w:themeColor="" w:themeTint="0" w:themeShade="0" w:fill="FFFFFF" w:themeFill="" w:themeFillTint="0" w:themeFillShade="0"/>
         <w:rPr>
           <w:rFonts w:ascii="Source Code Pro" w:hAnsi="Source Code Pro"/>
           <w:color w:val="000000"/>
@@ -1432,7 +1471,7 @@
     <w:p>
       <w:pPr>
         <w:pStyle w:val="PreformattedText"/>
-        <w:shd w:val="clear" w:color="auto" w:themeColor="" w:themeTint="" w:themeShade="" w:fill="FFFFFF" w:themeFill="" w:themeFillTint="" w:themeFillShade=""/>
+        <w:shd w:val="clear" w:color="auto" w:themeColor="" w:themeTint="0" w:themeShade="0" w:fill="FFFFFF" w:themeFill="" w:themeFillTint="0" w:themeFillShade="0"/>
         <w:spacing w:before="0" w:after="283"/>
         <w:rPr>
           <w:rFonts w:ascii="Source Code Pro" w:hAnsi="Source Code Pro"/>
@@ -1551,22 +1590,28 @@
     <w:p>
       <w:pPr>
         <w:pStyle w:val="Normal"/>
-      </w:pPr>
-      <w:r>
-        <w:rPr>
+        <w:rPr>
+          <w:sz w:val="22"/>
           <w:sz w:val="22"/>
           <w:szCs w:val="22"/>
           <w:lang w:val="es-ES"/>
         </w:rPr>
-        <w:t>Si el mensaje que recibe es mas grande que el tamaño del buffer no se garantiza un correcto funcionamiento del proxy.</w:t>
-      </w:r>
-      <w:r/>
-    </w:p>
-    <w:p>
-      <w:pPr>
-        <w:pStyle w:val="Normal"/>
-        <w:rPr>
-          <w:lang w:val="es-ES"/>
+      </w:pPr>
+      <w:r>
+        <w:rPr/>
+      </w:r>
+      <w:r/>
+    </w:p>
+    <w:p>
+      <w:pPr>
+        <w:pStyle w:val="Normal"/>
+        <w:rPr>
+          <w:sz w:val="24"/>
+          <w:sz w:val="24"/>
+          <w:szCs w:val="24"/>
+          <w:rFonts w:ascii="Calibri" w:hAnsi="Calibri" w:eastAsia="Calibri" w:cs="" w:asciiTheme="minorHAnsi" w:cstheme="minorBidi" w:eastAsiaTheme="minorHAnsi" w:hAnsiTheme="minorHAnsi"/>
+          <w:color w:val="00000A"/>
+          <w:lang w:val="es-ES" w:eastAsia="en-US" w:bidi="ar-SA"/>
         </w:rPr>
       </w:pPr>
       <w:r>
@@ -1579,10 +1624,6 @@
     <w:p>
       <w:pPr>
         <w:pStyle w:val="Heading1"/>
-        <w:rPr>
-          <w:szCs w:val="20"/>
-          <w:lang w:val="es-ES"/>
-        </w:rPr>
       </w:pPr>
       <w:bookmarkStart w:id="4" w:name="_Toc466970000"/>
       <w:bookmarkEnd w:id="4"/>
@@ -1591,6 +1632,36 @@
           <w:lang w:val="es-ES"/>
         </w:rPr>
         <w:t>Limitaciones de la aplicación</w:t>
+      </w:r>
+      <w:r/>
+    </w:p>
+    <w:p>
+      <w:pPr>
+        <w:pStyle w:val="Normal"/>
+      </w:pPr>
+      <w:r>
+        <w:rPr>
+          <w:sz w:val="22"/>
+          <w:szCs w:val="22"/>
+          <w:lang w:val="es-ES"/>
+        </w:rPr>
+        <w:t xml:space="preserve">Si el mensaje que recibe es mas grande que el tamaño del buffer no se garantiza </w:t>
+      </w:r>
+      <w:r>
+        <w:rPr>
+          <w:sz w:val="22"/>
+          <w:szCs w:val="22"/>
+          <w:lang w:val="es-ES"/>
+        </w:rPr>
+        <w:t>que el proxy sea capaz de realizar las operaciones correspondientes</w:t>
+      </w:r>
+      <w:r>
+        <w:rPr>
+          <w:sz w:val="22"/>
+          <w:szCs w:val="22"/>
+          <w:lang w:val="es-ES"/>
+        </w:rPr>
+        <w:t>.</w:t>
       </w:r>
       <w:r/>
     </w:p>
@@ -1734,13 +1805,7 @@
         <w:rPr>
           <w:lang w:val="es-ES"/>
         </w:rPr>
-        <w:t xml:space="preserve">Ejecutar java -jar </w:t>
-      </w:r>
-      <w:r>
-        <w:rPr>
-          <w:lang w:val="es-ES"/>
-        </w:rPr>
-        <w:t>XMPPProxy-1.0-SNAPSHOT.jar</w:t>
+        <w:t>Ejecutar java -jar XMPPProxy-1.0-SNAPSHOT.jar</w:t>
       </w:r>
       <w:r/>
     </w:p>
@@ -1767,17 +1832,48 @@
           <w:szCs w:val="20"/>
           <w:lang w:val="es-ES"/>
         </w:rPr>
-        <w:t xml:space="preserve">El servidor esucha a los clientes en el puerto 42069, y utliza el puerto 42070 para la administacion y monitoreo del mismo. </w:t>
+        <w:t>El servidor esucha a los clientes en el puerto 42069, y utliza el puerto 42070 para la administacion y monitoreo del mismo.</w:t>
+      </w:r>
+      <w:r/>
+    </w:p>
+    <w:p>
+      <w:pPr>
+        <w:pStyle w:val="Normal"/>
+      </w:pPr>
+      <w:r>
+        <w:rPr>
+          <w:szCs w:val="20"/>
+          <w:lang w:val="es-ES"/>
+        </w:rPr>
+        <w:t xml:space="preserve">Para conectarse a un servidor es necesario configurar la direccion donde se encuentra, en caso contrario utiliza el mismo nombre de dominio para conectarse, </w:t>
+      </w:r>
+      <w:r>
+        <w:rPr>
+          <w:szCs w:val="20"/>
+          <w:lang w:val="es-ES"/>
+        </w:rPr>
+        <w:t>Por ejemplo si se quiere conectar al dominio muffin.com que se encuentra en la direccion 10.1.34.239 es necesario configurar el Proxy mediante el siguiente comando:</w:t>
+      </w:r>
+      <w:r/>
+    </w:p>
+    <w:p>
+      <w:pPr>
+        <w:pStyle w:val="Normal"/>
+        <w:jc w:val="center"/>
+      </w:pPr>
+      <w:r>
+        <w:rPr>
+          <w:rFonts w:ascii="Courier New" w:hAnsi="Courier New"/>
+          <w:szCs w:val="20"/>
+          <w:lang w:val="es-ES"/>
+        </w:rPr>
+        <w:t>host muffin.com 10.1.34.239</w:t>
       </w:r>
       <w:r/>
     </w:p>
     <w:p>
       <w:pPr>
         <w:pStyle w:val="Heading1"/>
-        <w:rPr>
-          <w:szCs w:val="20"/>
-          <w:lang w:val="es-ES"/>
-        </w:rPr>
       </w:pPr>
       <w:bookmarkStart w:id="10" w:name="_Toc466970006"/>
       <w:bookmarkEnd w:id="10"/>
@@ -1791,6 +1887,182 @@
     </w:p>
     <w:p>
       <w:pPr>
+        <w:pStyle w:val="Normal"/>
+        <w:rPr>
+          <w:sz w:val="24"/>
+          <w:sz w:val="24"/>
+          <w:szCs w:val="24"/>
+          <w:rFonts w:ascii="Calibri" w:hAnsi="Calibri" w:eastAsia="Calibri" w:cs="" w:asciiTheme="minorHAnsi" w:cstheme="minorBidi" w:eastAsiaTheme="minorHAnsi" w:hAnsiTheme="minorHAnsi"/>
+          <w:color w:val="00000A"/>
+          <w:lang w:val="en-US" w:eastAsia="en-US" w:bidi="ar-SA"/>
+        </w:rPr>
+      </w:pPr>
+      <w:r>
+        <w:rPr/>
+      </w:r>
+      <w:r/>
+    </w:p>
+    <w:p>
+      <w:pPr>
+        <w:pStyle w:val="Normal"/>
+      </w:pPr>
+      <w:r>
+        <w:rPr>
+          <w:lang w:val="es-ES"/>
+        </w:rPr>
+        <w:t>En la siguiente imagen se muestra varios datos que se le pueden pedir al servidor para monitorearlo</w:t>
+      </w:r>
+      <w:r/>
+    </w:p>
+    <w:p>
+      <w:pPr>
+        <w:pStyle w:val="Normal"/>
+        <w:rPr>
+          <w:sz w:val="24"/>
+          <w:sz w:val="24"/>
+          <w:szCs w:val="24"/>
+          <w:rFonts w:ascii="Calibri" w:hAnsi="Calibri" w:eastAsia="Calibri" w:cs="" w:asciiTheme="minorHAnsi" w:cstheme="minorBidi" w:eastAsiaTheme="minorHAnsi" w:hAnsiTheme="minorHAnsi"/>
+          <w:color w:val="00000A"/>
+          <w:lang w:val="en-US" w:eastAsia="en-US" w:bidi="ar-SA"/>
+        </w:rPr>
+      </w:pPr>
+      <w:r>
+        <w:rPr/>
+        <w:drawing>
+          <wp:anchor behindDoc="0" distT="0" distB="0" distL="0" distR="0" simplePos="0" locked="0" layoutInCell="1" allowOverlap="1" relativeHeight="2">
+            <wp:simplePos x="0" y="0"/>
+            <wp:positionH relativeFrom="column">
+              <wp:align>center</wp:align>
+            </wp:positionH>
+            <wp:positionV relativeFrom="paragraph">
+              <wp:align>top</wp:align>
+            </wp:positionV>
+            <wp:extent cx="6335395" cy="5050790"/>
+            <wp:effectExtent l="0" t="0" r="0" b="0"/>
+            <wp:wrapSquare wrapText="largest"/>
+            <wp:docPr id="1" name="Picture" descr=""/>
+            <wp:cNvGraphicFramePr>
+              <a:graphicFrameLocks xmlns:a="http://schemas.openxmlformats.org/drawingml/2006/main" noChangeAspect="1"/>
+            </wp:cNvGraphicFramePr>
+            <a:graphic xmlns:a="http://schemas.openxmlformats.org/drawingml/2006/main">
+              <a:graphicData uri="http://schemas.openxmlformats.org/drawingml/2006/picture">
+                <pic:pic xmlns:pic="http://schemas.openxmlformats.org/drawingml/2006/picture">
+                  <pic:nvPicPr>
+                    <pic:cNvPr id="1" name="Picture" descr=""/>
+                    <pic:cNvPicPr>
+                      <a:picLocks noChangeAspect="1" noChangeArrowheads="1"/>
+                    </pic:cNvPicPr>
+                  </pic:nvPicPr>
+                  <pic:blipFill>
+                    <a:blip r:embed="rId2"/>
+                    <a:stretch>
+                      <a:fillRect/>
+                    </a:stretch>
+                  </pic:blipFill>
+                  <pic:spPr bwMode="auto">
+                    <a:xfrm>
+                      <a:off x="0" y="0"/>
+                      <a:ext cx="6335395" cy="5050790"/>
+                    </a:xfrm>
+                    <a:prstGeom prst="rect">
+                      <a:avLst/>
+                    </a:prstGeom>
+                    <a:noFill/>
+                    <a:ln w="9525">
+                      <a:noFill/>
+                      <a:miter lim="800000"/>
+                      <a:headEnd/>
+                      <a:tailEnd/>
+                    </a:ln>
+                  </pic:spPr>
+                </pic:pic>
+              </a:graphicData>
+            </a:graphic>
+          </wp:anchor>
+        </w:drawing>
+      </w:r>
+      <w:r/>
+    </w:p>
+    <w:p>
+      <w:pPr>
+        <w:pStyle w:val="Normal"/>
+      </w:pPr>
+      <w:r>
+        <w:rPr>
+          <w:szCs w:val="20"/>
+          <w:lang w:val="es-ES"/>
+        </w:rPr>
+        <w:t>Tambien hay comandos para configurar el Proxy:</w:t>
+      </w:r>
+      <w:r/>
+    </w:p>
+    <w:p>
+      <w:pPr>
+        <w:pStyle w:val="Normal"/>
+        <w:rPr>
+          <w:szCs w:val="20"/>
+          <w:lang w:val="es-ES"/>
+        </w:rPr>
+      </w:pPr>
+      <w:r>
+        <w:rPr/>
+        <w:drawing>
+          <wp:anchor behindDoc="0" distT="0" distB="0" distL="0" distR="0" simplePos="0" locked="0" layoutInCell="1" allowOverlap="1" relativeHeight="3">
+            <wp:simplePos x="0" y="0"/>
+            <wp:positionH relativeFrom="column">
+              <wp:align>center</wp:align>
+            </wp:positionH>
+            <wp:positionV relativeFrom="paragraph">
+              <wp:align>top</wp:align>
+            </wp:positionV>
+            <wp:extent cx="6341745" cy="5055870"/>
+            <wp:effectExtent l="0" t="0" r="0" b="0"/>
+            <wp:wrapSquare wrapText="largest"/>
+            <wp:docPr id="2" name="Picture" descr=""/>
+            <wp:cNvGraphicFramePr>
+              <a:graphicFrameLocks xmlns:a="http://schemas.openxmlformats.org/drawingml/2006/main" noChangeAspect="1"/>
+            </wp:cNvGraphicFramePr>
+            <a:graphic xmlns:a="http://schemas.openxmlformats.org/drawingml/2006/main">
+              <a:graphicData uri="http://schemas.openxmlformats.org/drawingml/2006/picture">
+                <pic:pic xmlns:pic="http://schemas.openxmlformats.org/drawingml/2006/picture">
+                  <pic:nvPicPr>
+                    <pic:cNvPr id="2" name="Picture" descr=""/>
+                    <pic:cNvPicPr>
+                      <a:picLocks noChangeAspect="1" noChangeArrowheads="1"/>
+                    </pic:cNvPicPr>
+                  </pic:nvPicPr>
+                  <pic:blipFill>
+                    <a:blip r:embed="rId3"/>
+                    <a:stretch>
+                      <a:fillRect/>
+                    </a:stretch>
+                  </pic:blipFill>
+                  <pic:spPr bwMode="auto">
+                    <a:xfrm>
+                      <a:off x="0" y="0"/>
+                      <a:ext cx="6341745" cy="5055870"/>
+                    </a:xfrm>
+                    <a:prstGeom prst="rect">
+                      <a:avLst/>
+                    </a:prstGeom>
+                    <a:noFill/>
+                    <a:ln w="9525">
+                      <a:noFill/>
+                      <a:miter lim="800000"/>
+                      <a:headEnd/>
+                      <a:tailEnd/>
+                    </a:ln>
+                  </pic:spPr>
+                </pic:pic>
+              </a:graphicData>
+            </a:graphic>
+          </wp:anchor>
+        </w:drawing>
+      </w:r>
+      <w:r/>
+    </w:p>
+    <w:p>
+      <w:pPr>
         <w:pStyle w:val="Heading1"/>
         <w:rPr>
           <w:szCs w:val="20"/>
@@ -1817,7 +2089,7 @@
       <w:r/>
     </w:p>
     <w:sectPr>
-      <w:footerReference w:type="default" r:id="rId2"/>
+      <w:footerReference w:type="default" r:id="rId4"/>
       <w:type w:val="nextPage"/>
       <w:pgSz w:w="11906" w:h="16838"/>
       <w:pgMar w:left="1440" w:right="1440" w:header="0" w:top="1440" w:footer="708" w:bottom="1440" w:gutter="0"/>
@@ -1846,8 +2118,8 @@
       </w:tblCellMar>
     </w:tblPr>
     <w:tblGrid>
-      <w:gridCol w:w="4543"/>
-      <w:gridCol w:w="4482"/>
+      <w:gridCol w:w="4542"/>
+      <w:gridCol w:w="4483"/>
     </w:tblGrid>
     <w:tr>
       <w:trPr>
@@ -1855,7 +2127,7 @@
       </w:trPr>
       <w:tc>
         <w:tcPr>
-          <w:tcW w:w="4543" w:type="dxa"/>
+          <w:tcW w:w="4542" w:type="dxa"/>
           <w:tcBorders/>
           <w:shd w:color="auto" w:fill="5B9BD5" w:themeFill="accent1" w:val="clear"/>
         </w:tcPr>
@@ -1866,6 +2138,10 @@
               <w:caps/>
               <w:sz w:val="18"/>
               <w:sz w:val="18"/>
+              <w:szCs w:val="24"/>
+              <w:rFonts w:ascii="Calibri" w:hAnsi="Calibri" w:eastAsia="Calibri" w:cs="" w:asciiTheme="minorHAnsi" w:cstheme="minorBidi" w:eastAsiaTheme="minorHAnsi" w:hAnsiTheme="minorHAnsi"/>
+              <w:color w:val="00000A"/>
+              <w:lang w:val="en-US" w:eastAsia="en-US" w:bidi="ar-SA"/>
             </w:rPr>
           </w:pPr>
           <w:r>
@@ -1879,7 +2155,7 @@
       </w:tc>
       <w:tc>
         <w:tcPr>
-          <w:tcW w:w="4482" w:type="dxa"/>
+          <w:tcW w:w="4483" w:type="dxa"/>
           <w:tcBorders/>
           <w:shd w:color="auto" w:fill="5B9BD5" w:themeFill="accent1" w:val="clear"/>
         </w:tcPr>
@@ -1891,6 +2167,10 @@
               <w:caps/>
               <w:sz w:val="18"/>
               <w:sz w:val="18"/>
+              <w:szCs w:val="24"/>
+              <w:rFonts w:ascii="Calibri" w:hAnsi="Calibri" w:eastAsia="Calibri" w:cs="" w:asciiTheme="minorHAnsi" w:cstheme="minorBidi" w:eastAsiaTheme="minorHAnsi" w:hAnsiTheme="minorHAnsi"/>
+              <w:color w:val="00000A"/>
+              <w:lang w:val="en-US" w:eastAsia="en-US" w:bidi="ar-SA"/>
             </w:rPr>
           </w:pPr>
           <w:r>
@@ -1907,7 +2187,7 @@
       <w:trPr/>
       <w:tc>
         <w:tcPr>
-          <w:tcW w:w="4543" w:type="dxa"/>
+          <w:tcW w:w="4542" w:type="dxa"/>
           <w:tcBorders/>
           <w:shd w:color="auto" w:fill="auto" w:val="clear"/>
           <w:tcMar>
@@ -1949,7 +2229,7 @@
       </w:tc>
       <w:tc>
         <w:tcPr>
-          <w:tcW w:w="4482" w:type="dxa"/>
+          <w:tcW w:w="4483" w:type="dxa"/>
           <w:tcBorders/>
           <w:shd w:color="auto" w:fill="auto" w:val="clear"/>
           <w:tcMar>
@@ -1981,7 +2261,7 @@
             <w:fldChar w:fldCharType="separate"/>
           </w:r>
           <w:r>
-            <w:t>4</w:t>
+            <w:t>5</w:t>
           </w:r>
           <w:r>
             <w:fldChar w:fldCharType="end"/>
@@ -2389,7 +2669,6 @@
     <w:rPrDefault>
       <w:rPr>
         <w:rFonts w:ascii="Calibri" w:hAnsi="Calibri" w:eastAsia="Calibri" w:cs="" w:asciiTheme="minorHAnsi" w:cstheme="minorBidi" w:eastAsiaTheme="minorHAnsi" w:hAnsiTheme="minorHAnsi"/>
-        <w:sz w:val="24"/>
         <w:szCs w:val="24"/>
         <w:lang w:val="en-US" w:eastAsia="en-US" w:bidi="ar-SA"/>
       </w:rPr>
@@ -2791,7 +3070,7 @@
     </w:pPr>
     <w:rPr>
       <w:rFonts w:ascii="Calibri" w:hAnsi="Calibri" w:eastAsia="Calibri" w:cs="" w:asciiTheme="minorHAnsi" w:cstheme="minorBidi" w:eastAsiaTheme="minorHAnsi" w:hAnsiTheme="minorHAnsi"/>
-      <w:color w:val="auto"/>
+      <w:color w:val="00000A"/>
       <w:sz w:val="24"/>
       <w:szCs w:val="24"/>
       <w:lang w:val="en-US" w:eastAsia="en-US" w:bidi="ar-SA"/>
@@ -2977,6 +3256,30 @@
     <w:name w:val="Bullets"/>
     <w:rPr>
       <w:rFonts w:ascii="OpenSymbol" w:hAnsi="OpenSymbol" w:eastAsia="OpenSymbol" w:cs="OpenSymbol"/>
+    </w:rPr>
+  </w:style>
+  <w:style w:type="character" w:styleId="ListLabel5">
+    <w:name w:val="ListLabel 5"/>
+    <w:rPr>
+      <w:rFonts w:cs="Symbol"/>
+    </w:rPr>
+  </w:style>
+  <w:style w:type="character" w:styleId="ListLabel6">
+    <w:name w:val="ListLabel 6"/>
+    <w:rPr>
+      <w:rFonts w:cs="Courier New"/>
+    </w:rPr>
+  </w:style>
+  <w:style w:type="character" w:styleId="ListLabel7">
+    <w:name w:val="ListLabel 7"/>
+    <w:rPr>
+      <w:rFonts w:cs="Wingdings"/>
+    </w:rPr>
+  </w:style>
+  <w:style w:type="character" w:styleId="ListLabel8">
+    <w:name w:val="ListLabel 8"/>
+    <w:rPr>
+      <w:rFonts w:cs="OpenSymbol"/>
     </w:rPr>
   </w:style>
   <w:style w:type="paragraph" w:styleId="Heading" w:customStyle="1">

</xml_diff>